<commit_message>
Add more Android/BLE text
</commit_message>
<xml_diff>
--- a/PDIoT notes.docx
+++ b/PDIoT notes.docx
@@ -7,11 +7,9 @@
         <w:pStyle w:val="Title"/>
         <w:jc w:val="center"/>
       </w:pPr>
-      <w:proofErr w:type="spellStart"/>
       <w:r>
         <w:t>PDIoT</w:t>
       </w:r>
-      <w:proofErr w:type="spellEnd"/>
       <w:r>
         <w:t xml:space="preserve"> Coursework </w:t>
       </w:r>
@@ -32,13 +30,8 @@
         <w:t>The</w:t>
       </w:r>
       <w:r>
-        <w:t xml:space="preserve"> </w:t>
-      </w:r>
-      <w:proofErr w:type="spellStart"/>
-      <w:r>
-        <w:t>PDIoT</w:t>
-      </w:r>
-      <w:proofErr w:type="spellEnd"/>
+        <w:t xml:space="preserve"> PDIoT</w:t>
+      </w:r>
       <w:r>
         <w:t xml:space="preserve"> coursework involves </w:t>
       </w:r>
@@ -205,39 +198,15 @@
     </w:p>
     <w:p>
       <w:r>
-        <w:t xml:space="preserve">Initially, we recommend developing step tracking algorithms using existing walking data and running them offline on a PC. Once you are happy with your algorithm it can be ported to your Android app to perform </w:t>
-      </w:r>
-      <w:proofErr w:type="spellStart"/>
-      <w:r>
-        <w:t>steptracking</w:t>
-      </w:r>
-      <w:proofErr w:type="spellEnd"/>
-      <w:r>
-        <w:t xml:space="preserve"> on live sensor data.</w:t>
-      </w:r>
-    </w:p>
-    <w:p>
-      <w:r>
-        <w:t xml:space="preserve">Python and </w:t>
-      </w:r>
-      <w:proofErr w:type="spellStart"/>
-      <w:r>
-        <w:t>Jupyter</w:t>
-      </w:r>
-      <w:proofErr w:type="spellEnd"/>
-      <w:r>
-        <w:t xml:space="preserve"> Notebook provides a </w:t>
-      </w:r>
-      <w:r>
-        <w:t xml:space="preserve">rapid way to explore sensor data using various data analysis techniques. Further information for this section is contained in the accompanying </w:t>
-      </w:r>
-      <w:proofErr w:type="spellStart"/>
-      <w:r>
-        <w:t>Jupyter</w:t>
-      </w:r>
-      <w:proofErr w:type="spellEnd"/>
-      <w:r>
-        <w:t xml:space="preserve"> notebook.</w:t>
+        <w:t>Initially, we recommend developing step tracking algorithms using existing walking data and running them offline on a PC. Once you are happy with your algorithm it can be ported to your Android app to perform steptracking on live sensor data.</w:t>
+      </w:r>
+    </w:p>
+    <w:p>
+      <w:r>
+        <w:t xml:space="preserve">Python and Jupyter Notebook provides a </w:t>
+      </w:r>
+      <w:r>
+        <w:t>rapid way to explore sensor data using various data analysis techniques. Further information for this section is contained in the accompanying Jupyter notebook.</w:t>
       </w:r>
     </w:p>
     <w:p>
@@ -250,30 +219,7 @@
     </w:p>
     <w:p>
       <w:r>
-        <w:t xml:space="preserve">Python </w:t>
-      </w:r>
-      <w:r>
-        <w:t xml:space="preserve">2.7 </w:t>
-      </w:r>
-      <w:r>
-        <w:t xml:space="preserve">installation with </w:t>
-      </w:r>
-      <w:proofErr w:type="spellStart"/>
-      <w:r>
-        <w:t>Jupyter</w:t>
-      </w:r>
-      <w:proofErr w:type="spellEnd"/>
-      <w:r>
-        <w:t xml:space="preserve"> notebook, Pandas and Matplotlib. Anaconda python </w:t>
-      </w:r>
-      <w:r>
-        <w:t>distribution</w:t>
-      </w:r>
-      <w:r>
-        <w:t xml:space="preserve"> is recommended</w:t>
-      </w:r>
-      <w:r>
-        <w:t>.</w:t>
+        <w:t>Python 2.7 installation with Jupyter notebook, Pandas and Matplotlib. Anaconda python distribution is recommended.</w:t>
       </w:r>
     </w:p>
     <w:p>
@@ -282,13 +228,7 @@
           <w:rPr>
             <w:rStyle w:val="Hyperlink"/>
           </w:rPr>
-          <w:t>https://www.anaconda.com/distributio</w:t>
-        </w:r>
-        <w:r>
-          <w:rPr>
-            <w:rStyle w:val="Hyperlink"/>
-          </w:rPr>
-          <w:t>n/</w:t>
+          <w:t>https://www.anaconda.com/distribution/</w:t>
         </w:r>
       </w:hyperlink>
       <w:r>
@@ -327,13 +267,118 @@
           <w:rPr>
             <w:rStyle w:val="Hyperlink"/>
           </w:rPr>
-          <w:t>https://developer.android.com/studio</w:t>
+          <w:t>https://developer.android.com/studio/</w:t>
         </w:r>
+      </w:hyperlink>
+      <w:r>
+        <w:t xml:space="preserve"> </w:t>
+      </w:r>
+    </w:p>
+    <w:p>
+      <w:pPr>
+        <w:pStyle w:val="Heading2"/>
+      </w:pPr>
+      <w:r>
+        <w:t>Phone</w:t>
+      </w:r>
+    </w:p>
+    <w:p>
+      <w:r>
+        <w:t>We use Xiomi Redmi 4A or 5A phones and can lend one if required. Other phones may work for the practical but there can be Bluetooth reliability issues with other devices.</w:t>
+      </w:r>
+    </w:p>
+    <w:p>
+      <w:pPr>
+        <w:pStyle w:val="Heading2"/>
+      </w:pPr>
+      <w:r>
+        <w:t>Data Collection App</w:t>
+      </w:r>
+    </w:p>
+    <w:p>
+      <w:r>
+        <w:t>An app is provided to record accelerometer and gyroscope data to a CSV file. Please use this to collect walking data to ensure that all groups use a common file format and include appropriate metadata.</w:t>
+      </w:r>
+    </w:p>
+    <w:p>
+      <w:r>
+        <w:t xml:space="preserve">Initially you can continue to use the </w:t>
+      </w:r>
+      <w:r>
+        <w:t>Nordic cube sensor</w:t>
+      </w:r>
+      <w:r>
+        <w:t xml:space="preserve"> and switch over to your own mbed implementation during the second half of the practical.</w:t>
+      </w:r>
+    </w:p>
+    <w:p>
+      <w:pPr>
+        <w:pStyle w:val="Heading2"/>
+      </w:pPr>
+      <w:r>
+        <w:t>BLE Introduction</w:t>
+      </w:r>
+    </w:p>
+    <w:p>
+      <w:r>
+        <w:t xml:space="preserve">Bluetooth Low Energy (BLE) provides a cheap and reliable way for low power devices to communicate. Devices advertise one of more services, which themselves contain a number of characteristics. For </w:t>
+      </w:r>
+      <w:r>
+        <w:t>example,</w:t>
+      </w:r>
+      <w:r>
+        <w:t xml:space="preserve"> a heart rate monitor may provide a service which contains a characteristic which will send the current pulse rate. Characteristics can either be readable, writable or allow notifications, which means that new data will be streamed over BLE when it is available. This is the mode that we use to send accelerometer and gyroscope data from the Orient device.</w:t>
+      </w:r>
+    </w:p>
+    <w:p>
+      <w:r>
+        <w:t xml:space="preserve">The Nordic Semiconductor NRF Connect app (available on play/app store) will allow you to connect to BLE devices and interrogate the services and characteristics that they provide. It can also send/receive data and log communications to a file, which can be useful for debugging. Try this with the </w:t>
+      </w:r>
+      <w:r>
+        <w:t>sensor cube</w:t>
+      </w:r>
+      <w:r>
+        <w:t xml:space="preserve"> to see how the sensor data is sen</w:t>
+      </w:r>
+      <w:r>
+        <w:t>t</w:t>
+      </w:r>
+      <w:r>
+        <w:t xml:space="preserve"> over BLE. Gyroscope, accelerometer and magnetometer data are packed into an 18</w:t>
+      </w:r>
+      <w:r>
+        <w:t>-</w:t>
+      </w:r>
+      <w:r>
+        <w:t>byte packet, where each axis of each sensor requires 2 bytes to send a 16</w:t>
+      </w:r>
+      <w:r>
+        <w:t>-</w:t>
+      </w:r>
+      <w:r>
+        <w:t>bit value.</w:t>
+      </w:r>
+    </w:p>
+    <w:p>
+      <w:pPr>
+        <w:pStyle w:val="Heading2"/>
+      </w:pPr>
+      <w:r>
+        <w:t>BLE on Android</w:t>
+      </w:r>
+    </w:p>
+    <w:p>
+      <w:r>
+        <w:t>This repository contains the PDIoT data collection app, which you can use as an example of BLE communication on Android. We use the RXAndroidBLE library which simplifies much of the communication code. Note that this requires Java 8 support (enabled in build.gradle as shown below).</w:t>
+      </w:r>
+    </w:p>
+    <w:p>
+      <w:hyperlink r:id="rId8" w:history="1">
         <w:r>
           <w:rPr>
             <w:rStyle w:val="Hyperlink"/>
           </w:rPr>
-          <w:t>/</w:t>
+          <w:t>https://polidea.github.io/RxAndroidBle</w:t>
         </w:r>
       </w:hyperlink>
       <w:r>
@@ -341,42 +386,147 @@
       </w:r>
     </w:p>
     <w:p>
+      <w:r>
+        <w:t>build gradle:</w:t>
+      </w:r>
+    </w:p>
+    <w:p>
+      <w:pPr>
+        <w:spacing w:after="0"/>
+        <w:rPr>
+          <w:rStyle w:val="Strong"/>
+        </w:rPr>
+      </w:pPr>
+      <w:r>
+        <w:rPr>
+          <w:rStyle w:val="Strong"/>
+        </w:rPr>
+        <w:t>android {</w:t>
+      </w:r>
+    </w:p>
+    <w:p>
+      <w:pPr>
+        <w:spacing w:after="0"/>
+        <w:rPr>
+          <w:rStyle w:val="Strong"/>
+        </w:rPr>
+      </w:pPr>
+      <w:r>
+        <w:rPr>
+          <w:rStyle w:val="Strong"/>
+        </w:rPr>
+        <w:tab/>
+        <w:t>compileOptions {</w:t>
+      </w:r>
+    </w:p>
+    <w:p>
+      <w:pPr>
+        <w:spacing w:after="0"/>
+        <w:rPr>
+          <w:rStyle w:val="Strong"/>
+        </w:rPr>
+      </w:pPr>
+      <w:r>
+        <w:rPr>
+          <w:rStyle w:val="Strong"/>
+        </w:rPr>
+        <w:t xml:space="preserve">    </w:t>
+      </w:r>
+      <w:r>
+        <w:rPr>
+          <w:rStyle w:val="Strong"/>
+        </w:rPr>
+        <w:tab/>
+        <w:t xml:space="preserve"> sourceCompatibility JavaVersion.VERSION_1_8</w:t>
+      </w:r>
+    </w:p>
+    <w:p>
+      <w:pPr>
+        <w:spacing w:after="0"/>
+        <w:rPr>
+          <w:rStyle w:val="Strong"/>
+        </w:rPr>
+      </w:pPr>
+      <w:r>
+        <w:rPr>
+          <w:rStyle w:val="Strong"/>
+        </w:rPr>
+        <w:t xml:space="preserve">        </w:t>
+      </w:r>
+      <w:r>
+        <w:rPr>
+          <w:rStyle w:val="Strong"/>
+        </w:rPr>
+        <w:tab/>
+        <w:t>targetCompatibility JavaVersion.VERSION_1_8</w:t>
+      </w:r>
+    </w:p>
+    <w:p>
+      <w:pPr>
+        <w:spacing w:after="0"/>
+        <w:rPr>
+          <w:rStyle w:val="Strong"/>
+        </w:rPr>
+      </w:pPr>
+      <w:r>
+        <w:rPr>
+          <w:rStyle w:val="Strong"/>
+        </w:rPr>
+        <w:t xml:space="preserve">    </w:t>
+      </w:r>
+      <w:r>
+        <w:rPr>
+          <w:rStyle w:val="Strong"/>
+        </w:rPr>
+        <w:tab/>
+      </w:r>
+      <w:r>
+        <w:rPr>
+          <w:rStyle w:val="Strong"/>
+        </w:rPr>
+        <w:t>}</w:t>
+      </w:r>
+    </w:p>
+    <w:p>
+      <w:pPr>
+        <w:spacing w:after="0"/>
+        <w:rPr>
+          <w:rStyle w:val="Strong"/>
+        </w:rPr>
+      </w:pPr>
+      <w:r>
+        <w:rPr>
+          <w:rStyle w:val="Strong"/>
+        </w:rPr>
+        <w:t>}</w:t>
+      </w:r>
+    </w:p>
+    <w:p/>
+    <w:p>
       <w:pPr>
         <w:pStyle w:val="Heading2"/>
       </w:pPr>
       <w:r>
-        <w:t>Phone</w:t>
-      </w:r>
-    </w:p>
-    <w:p>
-      <w:r>
-        <w:t xml:space="preserve">We use </w:t>
-      </w:r>
-      <w:proofErr w:type="spellStart"/>
-      <w:r>
-        <w:t>Xiomi</w:t>
-      </w:r>
-      <w:proofErr w:type="spellEnd"/>
-      <w:r>
-        <w:t xml:space="preserve"> Redmi 4A or 5A phones and can lend one if required. Other phones may work for the practical but there can be Bluetooth reliability issues with other devices.</w:t>
-      </w:r>
-    </w:p>
-    <w:p>
-      <w:pPr>
-        <w:pStyle w:val="Heading2"/>
-      </w:pPr>
-      <w:r>
-        <w:t>Data Collection A</w:t>
+        <w:t>Goal</w:t>
+      </w:r>
+    </w:p>
+    <w:p>
+      <w:r>
+        <w:t>You will need to extend this app to provide step tracking and add a suitable user interface.</w:t>
+      </w:r>
+      <w:r>
+        <w:t xml:space="preserve"> You should d</w:t>
+      </w:r>
+      <w:r>
+        <w:t xml:space="preserve">emonstrate your steptracking algorithm running in an Android app displaying a live step count </w:t>
+      </w:r>
+      <w:r>
+        <w:t xml:space="preserve">whilst walking </w:t>
       </w:r>
       <w:bookmarkStart w:id="0" w:name="_GoBack"/>
       <w:bookmarkEnd w:id="0"/>
       <w:r>
-        <w:t>pp</w:t>
-      </w:r>
-    </w:p>
-    <w:p>
-      <w:r>
-        <w:t>An app is provided to record accelerometer and gyroscope data to a CSV file. Please use this to collect walking data to ensure that all groups use a common file format and include appropriate metadata.</w:t>
+        <w:t>on level ground.</w:t>
       </w:r>
     </w:p>
     <w:p>
@@ -384,20 +534,13 @@
         <w:pStyle w:val="Heading1"/>
       </w:pPr>
       <w:r>
+        <w:lastRenderedPageBreak/>
         <w:t>Embedded Development</w:t>
       </w:r>
     </w:p>
     <w:p>
       <w:r>
-        <w:t xml:space="preserve">This section concerns embedded development using the </w:t>
-      </w:r>
-      <w:proofErr w:type="spellStart"/>
-      <w:r>
-        <w:t>MBed</w:t>
-      </w:r>
-      <w:proofErr w:type="spellEnd"/>
-      <w:r>
-        <w:t xml:space="preserve"> embedded development platform. You will use this to receive sensor data and later to run your own step tracking algorithms.</w:t>
+        <w:t>This section concerns embedded development using the MBed embedded development platform. You will use this to receive sensor data and later to run your own step tracking algorithms.</w:t>
       </w:r>
     </w:p>
     <w:p>
@@ -655,15 +798,7 @@
     </w:p>
     <w:p>
       <w:r>
-        <w:t xml:space="preserve">The </w:t>
-      </w:r>
-      <w:proofErr w:type="spellStart"/>
-      <w:r>
-        <w:t>InvenSense</w:t>
-      </w:r>
-      <w:proofErr w:type="spellEnd"/>
-      <w:r>
-        <w:t xml:space="preserve"> MPU-9250 is an IMU motion tracking board containing </w:t>
+        <w:t xml:space="preserve">The InvenSense MPU-9250 is an IMU motion tracking board containing </w:t>
       </w:r>
       <w:r>
         <w:t>a</w:t>
@@ -677,7 +812,6 @@
         <w:pStyle w:val="Heading3"/>
       </w:pPr>
       <w:r>
-        <w:lastRenderedPageBreak/>
         <w:t>Wiring</w:t>
       </w:r>
     </w:p>
@@ -689,15 +823,7 @@
         <w:t>,</w:t>
       </w:r>
       <w:r>
-        <w:t xml:space="preserve"> which is mounted on a </w:t>
-      </w:r>
-      <w:proofErr w:type="spellStart"/>
-      <w:r>
-        <w:t>Sparkfun</w:t>
-      </w:r>
-      <w:proofErr w:type="spellEnd"/>
-      <w:r>
-        <w:t xml:space="preserve"> breakout board. This can be connected to the dev board using the</w:t>
+        <w:t xml:space="preserve"> which is mounted on a Sparkfun breakout board. This can be connected to the dev board using the</w:t>
       </w:r>
       <w:r>
         <w:t xml:space="preserve"> I</w:t>
@@ -941,6 +1067,7 @@
         <w:rPr>
           <w:noProof/>
         </w:rPr>
+        <w:lastRenderedPageBreak/>
         <w:drawing>
           <wp:inline distT="0" distB="0" distL="0" distR="0" wp14:anchorId="5747652F" wp14:editId="5DDCB7CC">
             <wp:extent cx="5633955" cy="3204000"/>
@@ -957,7 +1084,7 @@
                     <pic:cNvPicPr/>
                   </pic:nvPicPr>
                   <pic:blipFill rotWithShape="1">
-                    <a:blip r:embed="rId8" cstate="print">
+                    <a:blip r:embed="rId9" cstate="print">
                       <a:extLst>
                         <a:ext uri="{28A0092B-C50C-407E-A947-70E740481C1C}">
                           <a14:useLocalDpi xmlns:a14="http://schemas.microsoft.com/office/drawing/2010/main" val="0"/>
@@ -1185,7 +1312,7 @@
                     <pic:cNvPicPr/>
                   </pic:nvPicPr>
                   <pic:blipFill>
-                    <a:blip r:embed="rId9"/>
+                    <a:blip r:embed="rId10"/>
                     <a:stretch>
                       <a:fillRect/>
                     </a:stretch>
@@ -1258,17 +1385,9 @@
     </w:p>
     <w:p>
       <w:r>
-        <w:t xml:space="preserve">We recommend using the excellent Nordic </w:t>
-      </w:r>
-      <w:proofErr w:type="spellStart"/>
-      <w:r>
-        <w:t>nRF</w:t>
-      </w:r>
-      <w:proofErr w:type="spellEnd"/>
-      <w:r>
-        <w:t xml:space="preserve"> Connect app for BLE debugging. This allows you to see the services provided by your BLE device, stream data from notifications and log it to a file. </w:t>
-      </w:r>
-      <w:hyperlink r:id="rId10" w:history="1">
+        <w:t xml:space="preserve">We recommend using the excellent Nordic nRF Connect app for BLE debugging. This allows you to see the services provided by your BLE device, stream data from notifications and log it to a file. </w:t>
+      </w:r>
+      <w:hyperlink r:id="rId11" w:history="1">
         <w:r>
           <w:rPr>
             <w:rStyle w:val="Hyperlink"/>
@@ -1316,15 +1435,7 @@
         </w:numPr>
       </w:pPr>
       <w:r>
-        <w:t xml:space="preserve">Copy </w:t>
-      </w:r>
-      <w:proofErr w:type="gramStart"/>
-      <w:r>
-        <w:t>the .hex</w:t>
-      </w:r>
-      <w:proofErr w:type="gramEnd"/>
-      <w:r>
-        <w:t xml:space="preserve"> firmware image to your dev board as described earlier.</w:t>
+        <w:t>Copy the .hex firmware image to your dev board as described earlier.</w:t>
       </w:r>
     </w:p>
     <w:p>
@@ -1350,19 +1461,11 @@
       <w:r>
         <w:t xml:space="preserve">Open </w:t>
       </w:r>
-      <w:proofErr w:type="spellStart"/>
       <w:r>
         <w:rPr>
           <w:i/>
         </w:rPr>
-        <w:t>nRF</w:t>
-      </w:r>
-      <w:proofErr w:type="spellEnd"/>
-      <w:r>
-        <w:rPr>
-          <w:i/>
-        </w:rPr>
-        <w:t xml:space="preserve"> Connect</w:t>
+        <w:t>nRF Connect</w:t>
       </w:r>
       <w:r>
         <w:t xml:space="preserve"> on your phone and scan for devices. </w:t>
@@ -1460,7 +1563,7 @@
                     <pic:cNvPicPr/>
                   </pic:nvPicPr>
                   <pic:blipFill>
-                    <a:blip r:embed="rId11" cstate="print">
+                    <a:blip r:embed="rId12" cstate="print">
                       <a:extLst>
                         <a:ext uri="{28A0092B-C50C-407E-A947-70E740481C1C}">
                           <a14:useLocalDpi xmlns:a14="http://schemas.microsoft.com/office/drawing/2010/main" val="0"/>
@@ -1514,7 +1617,7 @@
                     <pic:cNvPicPr/>
                   </pic:nvPicPr>
                   <pic:blipFill>
-                    <a:blip r:embed="rId12" cstate="print">
+                    <a:blip r:embed="rId13" cstate="print">
                       <a:extLst>
                         <a:ext uri="{28A0092B-C50C-407E-A947-70E740481C1C}">
                           <a14:useLocalDpi xmlns:a14="http://schemas.microsoft.com/office/drawing/2010/main" val="0"/>
@@ -1546,34 +1649,13 @@
       <w:pPr>
         <w:pStyle w:val="Heading2"/>
       </w:pPr>
-      <w:proofErr w:type="spellStart"/>
-      <w:r>
-        <w:t>Mbed</w:t>
-      </w:r>
-      <w:proofErr w:type="spellEnd"/>
-      <w:r>
-        <w:t xml:space="preserve"> development platform</w:t>
-      </w:r>
-    </w:p>
-    <w:p>
-      <w:r>
-        <w:t xml:space="preserve">We will use the </w:t>
-      </w:r>
-      <w:proofErr w:type="spellStart"/>
-      <w:r>
-        <w:t>mbed</w:t>
-      </w:r>
-      <w:proofErr w:type="spellEnd"/>
-      <w:r>
-        <w:t xml:space="preserve"> development platform to compile firmware to run on the NEF52-DK board, which is fully supported in </w:t>
-      </w:r>
-      <w:proofErr w:type="spellStart"/>
-      <w:r>
-        <w:t>mbed</w:t>
-      </w:r>
-      <w:proofErr w:type="spellEnd"/>
-      <w:r>
-        <w:t xml:space="preserve"> OS 5</w:t>
+      <w:r>
+        <w:t>Mbed development platform</w:t>
+      </w:r>
+    </w:p>
+    <w:p>
+      <w:r>
+        <w:t>We will use the mbed development platform to compile firmware to run on the NEF52-DK board, which is fully supported in mbed OS 5</w:t>
       </w:r>
       <w:r>
         <w:t>.</w:t>
@@ -1584,7 +1666,7 @@
       <w:r>
         <w:t xml:space="preserve"> </w:t>
       </w:r>
-      <w:hyperlink r:id="rId13" w:history="1">
+      <w:hyperlink r:id="rId14" w:history="1">
         <w:r>
           <w:rPr>
             <w:rStyle w:val="Hyperlink"/>
@@ -1606,15 +1688,7 @@
     </w:p>
     <w:p>
       <w:r>
-        <w:t xml:space="preserve">We recommend that you use the </w:t>
-      </w:r>
-      <w:proofErr w:type="spellStart"/>
-      <w:r>
-        <w:t>mbed</w:t>
-      </w:r>
-      <w:proofErr w:type="spellEnd"/>
-      <w:r>
-        <w:t xml:space="preserve"> online IDE and compiler for your firmware development. </w:t>
+        <w:t xml:space="preserve">We recommend that you use the mbed online IDE and compiler for your firmware development. </w:t>
       </w:r>
     </w:p>
     <w:p>
@@ -1628,15 +1702,7 @@
         <w:t>you’ll have access to your own workspace. This will allow you to compile code and download the resulting firmware image to copy to the dev board.</w:t>
       </w:r>
       <w:r>
-        <w:t xml:space="preserve"> There is also an in-built version control system for you to use for your </w:t>
-      </w:r>
-      <w:proofErr w:type="spellStart"/>
-      <w:r>
-        <w:t>mbed</w:t>
-      </w:r>
-      <w:proofErr w:type="spellEnd"/>
-      <w:r>
-        <w:t xml:space="preserve"> projects.</w:t>
+        <w:t xml:space="preserve"> There is also an in-built version control system for you to use for your mbed projects.</w:t>
       </w:r>
     </w:p>
     <w:p>
@@ -1649,19 +1715,11 @@
     </w:p>
     <w:p>
       <w:r>
-        <w:t xml:space="preserve">The OS5 </w:t>
-      </w:r>
-      <w:proofErr w:type="spellStart"/>
-      <w:r>
-        <w:t>mbed-os-exanple</w:t>
-      </w:r>
-      <w:proofErr w:type="spellEnd"/>
-      <w:r>
-        <w:t xml:space="preserve"> projects are a good starting point for your own firmware. </w:t>
-      </w:r>
-    </w:p>
-    <w:p>
-      <w:hyperlink r:id="rId14" w:history="1">
+        <w:t xml:space="preserve">The OS5 mbed-os-exanple projects are a good starting point for your own firmware. </w:t>
+      </w:r>
+    </w:p>
+    <w:p>
+      <w:hyperlink r:id="rId15" w:history="1">
         <w:r>
           <w:rPr>
             <w:rStyle w:val="Hyperlink"/>
@@ -1672,19 +1730,11 @@
     </w:p>
     <w:p>
       <w:r>
-        <w:t xml:space="preserve">We recommend starting with the </w:t>
-      </w:r>
-      <w:proofErr w:type="spellStart"/>
-      <w:r>
-        <w:t>blinky</w:t>
-      </w:r>
-      <w:proofErr w:type="spellEnd"/>
-      <w:r>
-        <w:t xml:space="preserve"> example, which flashes LED1 as seen in the first test program above.</w:t>
-      </w:r>
-    </w:p>
-    <w:p>
-      <w:hyperlink r:id="rId15" w:history="1">
+        <w:t>We recommend starting with the blinky example, which flashes LED1 as seen in the first test program above.</w:t>
+      </w:r>
+    </w:p>
+    <w:p>
+      <w:hyperlink r:id="rId16" w:history="1">
         <w:r>
           <w:rPr>
             <w:rStyle w:val="Hyperlink"/>
@@ -1711,23 +1761,7 @@
         <w:t xml:space="preserve"> </w:t>
       </w:r>
       <w:r>
-        <w:t xml:space="preserve">button to import the project into your own workspace in the </w:t>
-      </w:r>
-      <w:proofErr w:type="spellStart"/>
-      <w:r>
-        <w:t>mbed</w:t>
-      </w:r>
-      <w:proofErr w:type="spellEnd"/>
-      <w:r>
-        <w:t xml:space="preserve"> online compiler. Now try to compile and run the </w:t>
-      </w:r>
-      <w:proofErr w:type="spellStart"/>
-      <w:r>
-        <w:t>blinky</w:t>
-      </w:r>
-      <w:proofErr w:type="spellEnd"/>
-      <w:r>
-        <w:t xml:space="preserve"> example on your board.</w:t>
+        <w:t>button to import the project into your own workspace in the mbed online compiler. Now try to compile and run the blinky example on your board.</w:t>
       </w:r>
     </w:p>
     <w:p>
@@ -1758,15 +1792,7 @@
         </w:rPr>
       </w:pPr>
       <w:r>
-        <w:t xml:space="preserve">There are several </w:t>
-      </w:r>
-      <w:proofErr w:type="spellStart"/>
-      <w:r>
-        <w:t>mbed</w:t>
-      </w:r>
-      <w:proofErr w:type="spellEnd"/>
-      <w:r>
-        <w:t xml:space="preserve"> libraries for communicating with the MPU-9250, which are available from the online compiler. The </w:t>
+        <w:t xml:space="preserve">There are several mbed libraries for communicating with the MPU-9250, which are available from the online compiler. The </w:t>
       </w:r>
       <w:r>
         <w:t>test</w:t>
@@ -1774,7 +1800,7 @@
       <w:r>
         <w:t xml:space="preserve"> firmware uses this one: </w:t>
       </w:r>
-      <w:hyperlink r:id="rId16" w:history="1">
+      <w:hyperlink r:id="rId17" w:history="1">
         <w:r>
           <w:rPr>
             <w:rStyle w:val="Hyperlink"/>
@@ -1817,15 +1843,7 @@
         </w:numPr>
       </w:pPr>
       <w:r>
-        <w:t xml:space="preserve">Buttons – There are 4 buttons on the </w:t>
-      </w:r>
-      <w:proofErr w:type="spellStart"/>
-      <w:r>
-        <w:t>mbed</w:t>
-      </w:r>
-      <w:proofErr w:type="spellEnd"/>
-      <w:r>
-        <w:t xml:space="preserve"> board to you can set to perform actions in your firmware</w:t>
+        <w:t>Buttons – There are 4 buttons on the mbed board to you can set to perform actions in your firmware</w:t>
       </w:r>
     </w:p>
     <w:p>
@@ -1868,31 +1886,13 @@
       <w:pPr>
         <w:pStyle w:val="Heading3"/>
       </w:pPr>
-      <w:proofErr w:type="spellStart"/>
-      <w:r>
-        <w:t>Mbed</w:t>
-      </w:r>
-      <w:proofErr w:type="spellEnd"/>
-      <w:r>
-        <w:t xml:space="preserve"> bugs</w:t>
-      </w:r>
-    </w:p>
-    <w:p>
-      <w:proofErr w:type="spellStart"/>
-      <w:r>
-        <w:t>Mbed</w:t>
-      </w:r>
-      <w:proofErr w:type="spellEnd"/>
-      <w:r>
-        <w:t xml:space="preserve"> is not perfect and you may experience compile errors or other bugs. Please share these and any solutions on piazza. Often rolling back the </w:t>
-      </w:r>
-      <w:proofErr w:type="spellStart"/>
-      <w:r>
-        <w:t>mbed-os</w:t>
-      </w:r>
-      <w:proofErr w:type="spellEnd"/>
-      <w:r>
-        <w:t xml:space="preserve"> library to the previous version using the </w:t>
+      <w:r>
+        <w:t>Mbed bugs</w:t>
+      </w:r>
+    </w:p>
+    <w:p>
+      <w:r>
+        <w:t xml:space="preserve">Mbed is not perfect and you may experience compile errors or other bugs. Please share these and any solutions on piazza. Often rolling back the mbed-os library to the previous version using the </w:t>
       </w:r>
       <w:r>
         <w:rPr>
@@ -2747,6 +2747,7 @@
     <w:lsdException w:name="HTML Sample" w:semiHidden="1" w:unhideWhenUsed="1"/>
     <w:lsdException w:name="HTML Typewriter" w:semiHidden="1" w:unhideWhenUsed="1"/>
     <w:lsdException w:name="HTML Variable" w:semiHidden="1" w:unhideWhenUsed="1"/>
+    <w:lsdException w:name="Normal Table" w:semiHidden="1" w:unhideWhenUsed="1"/>
     <w:lsdException w:name="annotation subject" w:semiHidden="1" w:unhideWhenUsed="1"/>
     <w:lsdException w:name="No List" w:semiHidden="1" w:unhideWhenUsed="1"/>
     <w:lsdException w:name="Outline List 1" w:semiHidden="1" w:unhideWhenUsed="1"/>
@@ -2793,8 +2794,10 @@
     <w:lsdException w:name="Table Subtle 2" w:semiHidden="1" w:unhideWhenUsed="1"/>
     <w:lsdException w:name="Table Web 1" w:semiHidden="1" w:unhideWhenUsed="1"/>
     <w:lsdException w:name="Table Web 2" w:semiHidden="1" w:unhideWhenUsed="1"/>
+    <w:lsdException w:name="Table Web 3" w:semiHidden="1" w:unhideWhenUsed="1"/>
     <w:lsdException w:name="Balloon Text" w:semiHidden="1" w:unhideWhenUsed="1"/>
     <w:lsdException w:name="Table Grid" w:uiPriority="39"/>
+    <w:lsdException w:name="Table Theme" w:semiHidden="1" w:unhideWhenUsed="1"/>
     <w:lsdException w:name="Placeholder Text" w:semiHidden="1"/>
     <w:lsdException w:name="No Spacing" w:uiPriority="1" w:qFormat="1"/>
     <w:lsdException w:name="Light Shading" w:uiPriority="60"/>
@@ -3342,6 +3345,17 @@
       <w:shd w:val="clear" w:color="auto" w:fill="E1DFDD"/>
     </w:rPr>
   </w:style>
+  <w:style w:type="character" w:styleId="Strong">
+    <w:name w:val="Strong"/>
+    <w:basedOn w:val="DefaultParagraphFont"/>
+    <w:uiPriority w:val="22"/>
+    <w:qFormat/>
+    <w:rsid w:val="009D5ABA"/>
+    <w:rPr>
+      <w:b/>
+      <w:bCs/>
+    </w:rPr>
+  </w:style>
 </w:styles>
 </file>
 

</xml_diff>

<commit_message>
Add android permissions section
</commit_message>
<xml_diff>
--- a/PDIoT notes.docx
+++ b/PDIoT notes.docx
@@ -302,13 +302,7 @@
     </w:p>
     <w:p>
       <w:r>
-        <w:t xml:space="preserve">Initially you can continue to use the </w:t>
-      </w:r>
-      <w:r>
-        <w:t>Nordic cube sensor</w:t>
-      </w:r>
-      <w:r>
-        <w:t xml:space="preserve"> and switch over to your own mbed implementation during the second half of the practical.</w:t>
+        <w:t>Initially you can continue to use the Nordic cube sensor and switch over to your own mbed implementation during the second half of the practical.</w:t>
       </w:r>
     </w:p>
     <w:p>
@@ -321,42 +315,12 @@
     </w:p>
     <w:p>
       <w:r>
-        <w:t xml:space="preserve">Bluetooth Low Energy (BLE) provides a cheap and reliable way for low power devices to communicate. Devices advertise one of more services, which themselves contain a number of characteristics. For </w:t>
-      </w:r>
-      <w:r>
-        <w:t>example,</w:t>
-      </w:r>
-      <w:r>
-        <w:t xml:space="preserve"> a heart rate monitor may provide a service which contains a characteristic which will send the current pulse rate. Characteristics can either be readable, writable or allow notifications, which means that new data will be streamed over BLE when it is available. This is the mode that we use to send accelerometer and gyroscope data from the Orient device.</w:t>
-      </w:r>
-    </w:p>
-    <w:p>
-      <w:r>
-        <w:t xml:space="preserve">The Nordic Semiconductor NRF Connect app (available on play/app store) will allow you to connect to BLE devices and interrogate the services and characteristics that they provide. It can also send/receive data and log communications to a file, which can be useful for debugging. Try this with the </w:t>
-      </w:r>
-      <w:r>
-        <w:t>sensor cube</w:t>
-      </w:r>
-      <w:r>
-        <w:t xml:space="preserve"> to see how the sensor data is sen</w:t>
-      </w:r>
-      <w:r>
-        <w:t>t</w:t>
-      </w:r>
-      <w:r>
-        <w:t xml:space="preserve"> over BLE. Gyroscope, accelerometer and magnetometer data are packed into an 18</w:t>
-      </w:r>
-      <w:r>
-        <w:t>-</w:t>
-      </w:r>
-      <w:r>
-        <w:t>byte packet, where each axis of each sensor requires 2 bytes to send a 16</w:t>
-      </w:r>
-      <w:r>
-        <w:t>-</w:t>
-      </w:r>
-      <w:r>
-        <w:t>bit value.</w:t>
+        <w:t>Bluetooth Low Energy (BLE) provides a cheap and reliable way for low power devices to communicate. Devices advertise one of more services, which themselves contain a number of characteristics. For example, a heart rate monitor may provide a service which contains a characteristic which will send the current pulse rate. Characteristics can either be readable, writable or allow notifications, which means that new data will be streamed over BLE when it is available. This is the mode that we use to send accelerometer and gyroscope data from the Orient device.</w:t>
+      </w:r>
+    </w:p>
+    <w:p>
+      <w:r>
+        <w:t>The Nordic Semiconductor NRF Connect app (available on play/app store) will allow you to connect to BLE devices and interrogate the services and characteristics that they provide. It can also send/receive data and log communications to a file, which can be useful for debugging. Try this with the sensor cube to see how the sensor data is sent over BLE. Gyroscope, accelerometer and magnetometer data are packed into an 18-byte packet, where each axis of each sensor requires 2 bytes to send a 16-bit value.</w:t>
       </w:r>
     </w:p>
     <w:p>
@@ -507,24 +471,78 @@
         <w:pStyle w:val="Heading2"/>
       </w:pPr>
       <w:r>
-        <w:t>Goal</w:t>
-      </w:r>
-    </w:p>
-    <w:p>
-      <w:r>
-        <w:t>You will need to extend this app to provide step tracking and add a suitable user interface.</w:t>
-      </w:r>
-      <w:r>
-        <w:t xml:space="preserve"> You should d</w:t>
-      </w:r>
-      <w:r>
-        <w:t xml:space="preserve">emonstrate your steptracking algorithm running in an Android app displaying a live step count </w:t>
-      </w:r>
-      <w:r>
-        <w:t xml:space="preserve">whilst walking </w:t>
+        <w:t>Permissions</w:t>
+      </w:r>
+    </w:p>
+    <w:p>
+      <w:r>
+        <w:t xml:space="preserve">To make the data collection app work correctly, you’ll need to enable </w:t>
+      </w:r>
+      <w:r>
+        <w:rPr>
+          <w:i/>
+          <w:iCs/>
+        </w:rPr>
+        <w:t>location</w:t>
+      </w:r>
+      <w:r>
+        <w:t xml:space="preserve"> and </w:t>
+      </w:r>
+      <w:r>
+        <w:rPr>
+          <w:i/>
+          <w:iCs/>
+        </w:rPr>
+        <w:t>storage</w:t>
+      </w:r>
+      <w:r>
+        <w:t xml:space="preserve"> permissions in </w:t>
+      </w:r>
+      <w:r>
+        <w:rPr>
+          <w:i/>
+          <w:iCs/>
+        </w:rPr>
+        <w:t>settings/apps/permissions</w:t>
+      </w:r>
+      <w:r>
+        <w:t xml:space="preserve">. Location permissions is required when scanning for BLE devices. If you don’t have this you’ll see a </w:t>
+      </w:r>
+      <w:r>
+        <w:rPr>
+          <w:i/>
+          <w:iCs/>
+        </w:rPr>
+        <w:t>BLE Scanning Error</w:t>
+      </w:r>
+      <w:r>
+        <w:t xml:space="preserve"> message when starting the app.</w:t>
       </w:r>
       <w:bookmarkStart w:id="0" w:name="_GoBack"/>
       <w:bookmarkEnd w:id="0"/>
+    </w:p>
+    <w:p>
+      <w:pPr>
+        <w:pStyle w:val="Heading2"/>
+      </w:pPr>
+      <w:r>
+        <w:lastRenderedPageBreak/>
+        <w:t>Goal</w:t>
+      </w:r>
+    </w:p>
+    <w:p>
+      <w:r>
+        <w:t>You will need to extend this app to provide step tracking and add a suitable user interface.</w:t>
+      </w:r>
+      <w:r>
+        <w:t xml:space="preserve"> You should d</w:t>
+      </w:r>
+      <w:r>
+        <w:t xml:space="preserve">emonstrate your steptracking algorithm running in an Android app displaying a live step count </w:t>
+      </w:r>
+      <w:r>
+        <w:t xml:space="preserve">whilst walking </w:t>
+      </w:r>
       <w:r>
         <w:t>on level ground.</w:t>
       </w:r>
@@ -534,7 +552,6 @@
         <w:pStyle w:val="Heading1"/>
       </w:pPr>
       <w:r>
-        <w:lastRenderedPageBreak/>
         <w:t>Embedded Development</w:t>
       </w:r>
     </w:p>
@@ -982,6 +999,7 @@
           </w:tcPr>
           <w:p>
             <w:r>
+              <w:lastRenderedPageBreak/>
               <w:t>I</w:t>
             </w:r>
             <w:r>
@@ -1067,7 +1085,6 @@
         <w:rPr>
           <w:noProof/>
         </w:rPr>
-        <w:lastRenderedPageBreak/>
         <w:drawing>
           <wp:inline distT="0" distB="0" distL="0" distR="0" wp14:anchorId="5747652F" wp14:editId="5DDCB7CC">
             <wp:extent cx="5633955" cy="3204000"/>

</xml_diff>

<commit_message>
Converted docx to markdown for better cooperation workflow
</commit_message>
<xml_diff>
--- a/PDIoT notes.docx
+++ b/PDIoT notes.docx
@@ -7,9 +7,11 @@
         <w:pStyle w:val="Title"/>
         <w:jc w:val="center"/>
       </w:pPr>
+      <w:proofErr w:type="spellStart"/>
       <w:r>
         <w:t>PDIoT</w:t>
       </w:r>
+      <w:proofErr w:type="spellEnd"/>
       <w:r>
         <w:t xml:space="preserve"> Coursework </w:t>
       </w:r>
@@ -30,8 +32,13 @@
         <w:t>The</w:t>
       </w:r>
       <w:r>
-        <w:t xml:space="preserve"> PDIoT</w:t>
-      </w:r>
+        <w:t xml:space="preserve"> </w:t>
+      </w:r>
+      <w:proofErr w:type="spellStart"/>
+      <w:r>
+        <w:t>PDIoT</w:t>
+      </w:r>
+      <w:proofErr w:type="spellEnd"/>
       <w:r>
         <w:t xml:space="preserve"> coursework involves </w:t>
       </w:r>
@@ -107,15 +114,39 @@
     </w:p>
     <w:p>
       <w:r>
-        <w:t>Initially, we recommend developing step tracking algorithms using existing walking data and running them offline on a PC. Once you are happy with your algorithm it can be ported to your Android app to perform steptracking on live sensor data.</w:t>
-      </w:r>
-    </w:p>
-    <w:p>
-      <w:r>
-        <w:t xml:space="preserve">Python and Jupyter Notebook provides a </w:t>
-      </w:r>
-      <w:r>
-        <w:t>rapid way to explore sensor data using various data analysis techniques. Further information for this section is contained in the accompanying Jupyter notebook.</w:t>
+        <w:t xml:space="preserve">Initially, we recommend developing step tracking algorithms using existing walking data and running them offline on a PC. Once you are happy with your algorithm it can be ported to your Android app to perform </w:t>
+      </w:r>
+      <w:proofErr w:type="spellStart"/>
+      <w:r>
+        <w:t>steptracking</w:t>
+      </w:r>
+      <w:proofErr w:type="spellEnd"/>
+      <w:r>
+        <w:t xml:space="preserve"> on live sensor data.</w:t>
+      </w:r>
+    </w:p>
+    <w:p>
+      <w:r>
+        <w:t xml:space="preserve">Python and </w:t>
+      </w:r>
+      <w:proofErr w:type="spellStart"/>
+      <w:r>
+        <w:t>Jupyter</w:t>
+      </w:r>
+      <w:proofErr w:type="spellEnd"/>
+      <w:r>
+        <w:t xml:space="preserve"> Notebook provides a </w:t>
+      </w:r>
+      <w:r>
+        <w:t xml:space="preserve">rapid way to explore sensor data using various data analysis techniques. Further information for this section is contained in the accompanying </w:t>
+      </w:r>
+      <w:proofErr w:type="spellStart"/>
+      <w:r>
+        <w:t>Jupyter</w:t>
+      </w:r>
+      <w:proofErr w:type="spellEnd"/>
+      <w:r>
+        <w:t xml:space="preserve"> notebook.</w:t>
       </w:r>
     </w:p>
     <w:p>
@@ -128,7 +159,15 @@
     </w:p>
     <w:p>
       <w:r>
-        <w:t>Python 2.7 installation with Jupyter notebook, Pandas and Matplotlib. Anaconda python distribution is recommended.</w:t>
+        <w:t xml:space="preserve">Python 2.7 installation with </w:t>
+      </w:r>
+      <w:proofErr w:type="spellStart"/>
+      <w:r>
+        <w:t>Jupyter</w:t>
+      </w:r>
+      <w:proofErr w:type="spellEnd"/>
+      <w:r>
+        <w:t xml:space="preserve"> notebook, Pandas and Matplotlib. Anaconda python distribution is recommended.</w:t>
       </w:r>
     </w:p>
     <w:p>
@@ -193,7 +232,15 @@
     </w:p>
     <w:p>
       <w:r>
-        <w:t>We use Xiomi Redmi 4A or 5A phones and can lend one if required. Other phones may work for the practical but there can be Bluetooth reliability issues with other devices.</w:t>
+        <w:t xml:space="preserve">We use </w:t>
+      </w:r>
+      <w:proofErr w:type="spellStart"/>
+      <w:r>
+        <w:t>Xiomi</w:t>
+      </w:r>
+      <w:proofErr w:type="spellEnd"/>
+      <w:r>
+        <w:t xml:space="preserve"> Redmi 4A or 5A phones and can lend one if required. Other phones may work for the practical but there can be Bluetooth reliability issues with other devices.</w:t>
       </w:r>
     </w:p>
     <w:p>
@@ -212,7 +259,15 @@
     <w:p>
       <w:r>
         <w:lastRenderedPageBreak/>
-        <w:t>Initially you can continue to use the Nordic cube sensor and switch over to your own mbed implementation during the second half of the practical.</w:t>
+        <w:t xml:space="preserve">Initially you can continue to use the Nordic cube sensor and switch over to your own </w:t>
+      </w:r>
+      <w:proofErr w:type="spellStart"/>
+      <w:r>
+        <w:t>mbed</w:t>
+      </w:r>
+      <w:proofErr w:type="spellEnd"/>
+      <w:r>
+        <w:t xml:space="preserve"> implementation during the second half of the practical.</w:t>
       </w:r>
     </w:p>
     <w:p>
@@ -225,59 +280,116 @@
     </w:p>
     <w:p>
       <w:r>
-        <w:t xml:space="preserve">Bluetooth Low Energy (BLE) provides a cheap and reliable way for low power devices to communicate. Devices advertise one of more services, which themselves contain </w:t>
-      </w:r>
-      <w:proofErr w:type="gramStart"/>
-      <w:r>
-        <w:t>a number of</w:t>
-      </w:r>
-      <w:proofErr w:type="gramEnd"/>
-      <w:r>
-        <w:t xml:space="preserve"> characteristics. For example, a heart rate monitor may provide a service which contains a characteristic which will send the current pulse rate. Characteristics can either be readable, writable or allow notifications, which means that new data will be streamed over BLE when it is available. This is the mode that we use to send accelerometer and gyroscope data from the Orient device.</w:t>
+        <w:t>Bluetooth Low Energy (BLE) provides a cheap and r</w:t>
+      </w:r>
+      <w:bookmarkStart w:id="0" w:name="_GoBack"/>
+      <w:bookmarkEnd w:id="0"/>
+      <w:r>
+        <w:t xml:space="preserve">eliable way for low power devices to communicate. Devices advertise one of more services, which themselves contain a number of characteristics. For example, a heart rate monitor may provide a service which contains a characteristic which will send the current pulse rate. Characteristics can either be readable, writable or allow notifications, which means that new data will be streamed over BLE when it is available. This is the mode that we use to send accelerometer and gyroscope data from the </w:t>
+      </w:r>
+      <w:r>
+        <w:t>Cube</w:t>
+      </w:r>
+      <w:r>
+        <w:t>.</w:t>
       </w:r>
     </w:p>
     <w:p>
       <w:r>
         <w:t>The Nordic Semiconductor NRF Connect app (available on play/app store) will allow you to connect to BLE devices and interrogate the services and characteristics that they provide. It can also send/receive data and log communications to a file, which can be useful for debugging. Try this with the sensor cube to see how the sensor data is sent over BLE. Gyroscope, accelerometer and magnetometer data are packed into an 18-byte packet, where each axis of each sensor requires 2 bytes to send a 16-bit value.</w:t>
       </w:r>
-    </w:p>
-    <w:p>
-      <w:pPr>
-        <w:pStyle w:val="Heading2"/>
-      </w:pPr>
-      <w:r>
-        <w:t>BLE on Android</w:t>
-      </w:r>
-    </w:p>
-    <w:p>
-      <w:r>
-        <w:t xml:space="preserve">This repository contains the PDIoT data collection app, which you can use as an example of BLE communication on Android. We use the RXAndroidBLE library which simplifies much of the communication code. Note that this requires Java 8 support (enabled in </w:t>
-      </w:r>
-      <w:proofErr w:type="gramStart"/>
-      <w:r>
-        <w:t>build.gradle</w:t>
-      </w:r>
-      <w:proofErr w:type="gramEnd"/>
-      <w:r>
-        <w:t xml:space="preserve"> as shown below).</w:t>
-      </w:r>
-    </w:p>
-    <w:p>
+      <w:r>
+        <w:t xml:space="preserve"> </w:t>
+      </w:r>
+    </w:p>
+    <w:p>
+      <w:r>
+        <w:t xml:space="preserve">Details on the architecture of the system, the characteristics for different services and the packet structure can be found here: </w:t>
+      </w:r>
       <w:hyperlink r:id="rId8" w:history="1">
         <w:r>
           <w:rPr>
             <w:rStyle w:val="Hyperlink"/>
           </w:rPr>
-          <w:t>https://polidea.github.io/RxAndroidBle</w:t>
+          <w:t>https://nordicsemiconductor.github.io/Nordic-Thingy52-FW/documentation/firmware_architecture.html</w:t>
         </w:r>
       </w:hyperlink>
+    </w:p>
+    <w:p>
+      <w:pPr>
+        <w:pStyle w:val="Heading2"/>
+      </w:pPr>
+      <w:r>
+        <w:t>BLE on Android</w:t>
+      </w:r>
+    </w:p>
+    <w:p>
+      <w:r>
+        <w:t xml:space="preserve">This repository contains the </w:t>
+      </w:r>
+      <w:proofErr w:type="spellStart"/>
+      <w:r>
+        <w:t>PDIoT</w:t>
+      </w:r>
+      <w:proofErr w:type="spellEnd"/>
+      <w:r>
+        <w:t xml:space="preserve"> data collection app, which you can use as an example of BLE communication on Android. We use the </w:t>
+      </w:r>
+      <w:proofErr w:type="spellStart"/>
+      <w:r>
+        <w:t>RXAndroidBLE</w:t>
+      </w:r>
+      <w:proofErr w:type="spellEnd"/>
+      <w:r>
+        <w:t xml:space="preserve"> library which simplifies much of the communication code. Note that this requires Java 8 support (enabled in </w:t>
+      </w:r>
+      <w:proofErr w:type="spellStart"/>
+      <w:proofErr w:type="gramStart"/>
+      <w:r>
+        <w:t>build.gradle</w:t>
+      </w:r>
+      <w:proofErr w:type="spellEnd"/>
+      <w:proofErr w:type="gramEnd"/>
+      <w:r>
+        <w:t xml:space="preserve"> as shown below).</w:t>
+      </w:r>
+    </w:p>
+    <w:p>
+      <w:hyperlink r:id="rId9" w:history="1">
+        <w:r>
+          <w:rPr>
+            <w:rStyle w:val="Hyperlink"/>
+          </w:rPr>
+          <w:t>https://polidea.github.io/RxAn</w:t>
+        </w:r>
+        <w:r>
+          <w:rPr>
+            <w:rStyle w:val="Hyperlink"/>
+          </w:rPr>
+          <w:t>d</w:t>
+        </w:r>
+        <w:r>
+          <w:rPr>
+            <w:rStyle w:val="Hyperlink"/>
+          </w:rPr>
+          <w:t>roidBle</w:t>
+        </w:r>
+      </w:hyperlink>
       <w:r>
         <w:t xml:space="preserve"> </w:t>
       </w:r>
     </w:p>
     <w:p>
       <w:r>
-        <w:t>build gradle:</w:t>
+        <w:t xml:space="preserve">build </w:t>
+      </w:r>
+      <w:proofErr w:type="spellStart"/>
+      <w:r>
+        <w:t>gradle</w:t>
+      </w:r>
+      <w:proofErr w:type="spellEnd"/>
+      <w:r>
+        <w:t>:</w:t>
       </w:r>
     </w:p>
     <w:p>
@@ -306,7 +418,20 @@
           <w:rStyle w:val="Strong"/>
         </w:rPr>
         <w:tab/>
-        <w:t>compileOptions {</w:t>
+      </w:r>
+      <w:proofErr w:type="spellStart"/>
+      <w:r>
+        <w:rPr>
+          <w:rStyle w:val="Strong"/>
+        </w:rPr>
+        <w:t>compileOptions</w:t>
+      </w:r>
+      <w:proofErr w:type="spellEnd"/>
+      <w:r>
+        <w:rPr>
+          <w:rStyle w:val="Strong"/>
+        </w:rPr>
+        <w:t xml:space="preserve"> {</w:t>
       </w:r>
     </w:p>
     <w:p>
@@ -327,7 +452,21 @@
           <w:rStyle w:val="Strong"/>
         </w:rPr>
         <w:tab/>
-        <w:t xml:space="preserve"> sourceCompatibility JavaVersion.VERSION_1_8</w:t>
+        <w:t xml:space="preserve"> </w:t>
+      </w:r>
+      <w:proofErr w:type="spellStart"/>
+      <w:r>
+        <w:rPr>
+          <w:rStyle w:val="Strong"/>
+        </w:rPr>
+        <w:t>sourceCompatibility</w:t>
+      </w:r>
+      <w:proofErr w:type="spellEnd"/>
+      <w:r>
+        <w:rPr>
+          <w:rStyle w:val="Strong"/>
+        </w:rPr>
+        <w:t xml:space="preserve"> JavaVersion.VERSION_1_8</w:t>
       </w:r>
     </w:p>
     <w:p>
@@ -348,7 +487,20 @@
           <w:rStyle w:val="Strong"/>
         </w:rPr>
         <w:tab/>
-        <w:t>targetCompatibility JavaVersion.VERSION_1_8</w:t>
+      </w:r>
+      <w:proofErr w:type="spellStart"/>
+      <w:r>
+        <w:rPr>
+          <w:rStyle w:val="Strong"/>
+        </w:rPr>
+        <w:t>targetCompatibility</w:t>
+      </w:r>
+      <w:proofErr w:type="spellEnd"/>
+      <w:r>
+        <w:rPr>
+          <w:rStyle w:val="Strong"/>
+        </w:rPr>
+        <w:t xml:space="preserve"> JavaVersion.VERSION_1_8</w:t>
       </w:r>
     </w:p>
     <w:p>
@@ -469,7 +621,15 @@
         <w:t xml:space="preserve"> You should d</w:t>
       </w:r>
       <w:r>
-        <w:t xml:space="preserve">emonstrate your steptracking algorithm running in an Android app displaying a live step count </w:t>
+        <w:t xml:space="preserve">emonstrate your </w:t>
+      </w:r>
+      <w:proofErr w:type="spellStart"/>
+      <w:r>
+        <w:t>steptracking</w:t>
+      </w:r>
+      <w:proofErr w:type="spellEnd"/>
+      <w:r>
+        <w:t xml:space="preserve"> algorithm running in an Android app displaying a live step count </w:t>
       </w:r>
       <w:r>
         <w:t xml:space="preserve">whilst walking </w:t>
@@ -478,6 +638,22 @@
         <w:t>on level ground.</w:t>
       </w:r>
     </w:p>
+    <w:p/>
+    <w:p>
+      <w:r>
+        <w:lastRenderedPageBreak/>
+        <w:t xml:space="preserve">*** To test AS, BLE and app: use </w:t>
+      </w:r>
+      <w:r>
+        <w:rPr>
+          <w:u w:val="single"/>
+        </w:rPr>
+        <w:t>Nordic</w:t>
+      </w:r>
+      <w:r>
+        <w:t xml:space="preserve"> to find Characteristic for sensor, plug it in the code, look at the values. Plot the data. </w:t>
+      </w:r>
+    </w:p>
     <w:p>
       <w:pPr>
         <w:pStyle w:val="Heading1"/>
@@ -488,21 +664,20 @@
     </w:p>
     <w:p>
       <w:r>
-        <w:t>This section concerns embedded development using the MBed embedded development platform. You will use this to receive sensor data and later to run your own step tracking algorithms.</w:t>
-      </w:r>
-    </w:p>
-    <w:p>
-      <w:r>
-        <w:t>Test firmware</w:t>
-      </w:r>
-      <w:r>
-        <w:t xml:space="preserve"> has been provided for you </w:t>
-      </w:r>
-      <w:r>
-        <w:t>with</w:t>
-      </w:r>
-      <w:r>
-        <w:t xml:space="preserve"> the following functionality:</w:t>
+        <w:t xml:space="preserve">This section concerns embedded development using the </w:t>
+      </w:r>
+      <w:proofErr w:type="spellStart"/>
+      <w:r>
+        <w:t>MBed</w:t>
+      </w:r>
+      <w:proofErr w:type="spellEnd"/>
+      <w:r>
+        <w:t xml:space="preserve"> embedded development platform. You will use this to receive sensor data and later to run your own step tracking algorithms.</w:t>
+      </w:r>
+    </w:p>
+    <w:p>
+      <w:r>
+        <w:t>Test firmware has been provided for you with the following functionality:</w:t>
       </w:r>
     </w:p>
     <w:p>
@@ -514,7 +689,6 @@
         </w:numPr>
       </w:pPr>
       <w:r>
-        <w:lastRenderedPageBreak/>
         <w:t>Flashes an LED on the dev board</w:t>
       </w:r>
     </w:p>
@@ -558,8 +732,6 @@
       <w:r>
         <w:t>It is important to reproduce this behaviour before starting to modify the code running on the dev board, as it will rule out basic problems early on.</w:t>
       </w:r>
-      <w:bookmarkStart w:id="0" w:name="_GoBack"/>
-      <w:bookmarkEnd w:id="0"/>
     </w:p>
     <w:p>
       <w:pPr>
@@ -800,7 +972,15 @@
     </w:p>
     <w:p>
       <w:r>
-        <w:t>If this example fails to run you may need to reflash the bootloader on your dev board</w:t>
+        <w:t xml:space="preserve">If this example fails to run you may need to </w:t>
+      </w:r>
+      <w:proofErr w:type="spellStart"/>
+      <w:r>
+        <w:t>reflash</w:t>
+      </w:r>
+      <w:proofErr w:type="spellEnd"/>
+      <w:r>
+        <w:t xml:space="preserve"> the bootloader on your dev board</w:t>
       </w:r>
       <w:r>
         <w:t>, as described above.</w:t>
@@ -816,7 +996,15 @@
     </w:p>
     <w:p>
       <w:r>
-        <w:t xml:space="preserve">The InvenSense MPU-9250 is an IMU motion tracking board containing </w:t>
+        <w:t xml:space="preserve">The </w:t>
+      </w:r>
+      <w:proofErr w:type="spellStart"/>
+      <w:r>
+        <w:t>InvenSense</w:t>
+      </w:r>
+      <w:proofErr w:type="spellEnd"/>
+      <w:r>
+        <w:t xml:space="preserve"> MPU-9250 is an IMU motion tracking board containing </w:t>
       </w:r>
       <w:r>
         <w:t>a</w:t>
@@ -830,6 +1018,7 @@
         <w:pStyle w:val="Heading3"/>
       </w:pPr>
       <w:r>
+        <w:lastRenderedPageBreak/>
         <w:t>Wiring</w:t>
       </w:r>
     </w:p>
@@ -841,7 +1030,15 @@
         <w:t>,</w:t>
       </w:r>
       <w:r>
-        <w:t xml:space="preserve"> which is mounted on a Sparkfun breakout board. This can be connected to the dev board using the</w:t>
+        <w:t xml:space="preserve"> which is mounted on a </w:t>
+      </w:r>
+      <w:proofErr w:type="spellStart"/>
+      <w:r>
+        <w:t>Sparkfun</w:t>
+      </w:r>
+      <w:proofErr w:type="spellEnd"/>
+      <w:r>
+        <w:t xml:space="preserve"> breakout board. This can be connected to the dev board using the</w:t>
       </w:r>
       <w:r>
         <w:t xml:space="preserve"> I</w:t>
@@ -1101,7 +1298,7 @@
                     <pic:cNvPicPr/>
                   </pic:nvPicPr>
                   <pic:blipFill rotWithShape="1">
-                    <a:blip r:embed="rId9" cstate="print">
+                    <a:blip r:embed="rId10" cstate="print">
                       <a:extLst>
                         <a:ext uri="{28A0092B-C50C-407E-A947-70E740481C1C}">
                           <a14:useLocalDpi xmlns:a14="http://schemas.microsoft.com/office/drawing/2010/main" val="0"/>
@@ -1329,7 +1526,7 @@
                     <pic:cNvPicPr/>
                   </pic:nvPicPr>
                   <pic:blipFill>
-                    <a:blip r:embed="rId10"/>
+                    <a:blip r:embed="rId11"/>
                     <a:stretch>
                       <a:fillRect/>
                     </a:stretch>
@@ -1389,8 +1586,13 @@
         <w:fldChar w:fldCharType="end"/>
       </w:r>
       <w:r>
-        <w:t>: Expected serial output when testing MPU comms</w:t>
-      </w:r>
+        <w:t xml:space="preserve">: Expected serial output when testing MPU </w:t>
+      </w:r>
+      <w:proofErr w:type="spellStart"/>
+      <w:r>
+        <w:t>comms</w:t>
+      </w:r>
+      <w:proofErr w:type="spellEnd"/>
     </w:p>
     <w:p>
       <w:pPr>
@@ -1402,9 +1604,17 @@
     </w:p>
     <w:p>
       <w:r>
-        <w:t xml:space="preserve">We recommend using the excellent Nordic nRF Connect app for BLE debugging. This allows you to see the services provided by your BLE device, stream data from notifications and log it to a file. </w:t>
-      </w:r>
-      <w:hyperlink r:id="rId11" w:history="1">
+        <w:t xml:space="preserve">We recommend using the excellent Nordic </w:t>
+      </w:r>
+      <w:proofErr w:type="spellStart"/>
+      <w:r>
+        <w:t>nRF</w:t>
+      </w:r>
+      <w:proofErr w:type="spellEnd"/>
+      <w:r>
+        <w:t xml:space="preserve"> Connect app for BLE debugging. This allows you to see the services provided by your BLE device, stream data from notifications and log it to a file. </w:t>
+      </w:r>
+      <w:hyperlink r:id="rId12" w:history="1">
         <w:r>
           <w:rPr>
             <w:rStyle w:val="Hyperlink"/>
@@ -1486,11 +1696,19 @@
       <w:r>
         <w:t xml:space="preserve">Open </w:t>
       </w:r>
+      <w:proofErr w:type="spellStart"/>
       <w:r>
         <w:rPr>
           <w:i/>
         </w:rPr>
-        <w:t>nRF Connect</w:t>
+        <w:t>nRF</w:t>
+      </w:r>
+      <w:proofErr w:type="spellEnd"/>
+      <w:r>
+        <w:rPr>
+          <w:i/>
+        </w:rPr>
+        <w:t xml:space="preserve"> Connect</w:t>
       </w:r>
       <w:r>
         <w:t xml:space="preserve"> on your phone and scan for devices. </w:t>
@@ -1588,7 +1806,7 @@
                     <pic:cNvPicPr/>
                   </pic:nvPicPr>
                   <pic:blipFill>
-                    <a:blip r:embed="rId12" cstate="print">
+                    <a:blip r:embed="rId13" cstate="print">
                       <a:extLst>
                         <a:ext uri="{28A0092B-C50C-407E-A947-70E740481C1C}">
                           <a14:useLocalDpi xmlns:a14="http://schemas.microsoft.com/office/drawing/2010/main" val="0"/>
@@ -1642,7 +1860,7 @@
                     <pic:cNvPicPr/>
                   </pic:nvPicPr>
                   <pic:blipFill>
-                    <a:blip r:embed="rId13" cstate="print">
+                    <a:blip r:embed="rId14" cstate="print">
                       <a:extLst>
                         <a:ext uri="{28A0092B-C50C-407E-A947-70E740481C1C}">
                           <a14:useLocalDpi xmlns:a14="http://schemas.microsoft.com/office/drawing/2010/main" val="0"/>
@@ -1674,13 +1892,34 @@
       <w:pPr>
         <w:pStyle w:val="Heading2"/>
       </w:pPr>
-      <w:r>
-        <w:t>Mbed development platform</w:t>
-      </w:r>
-    </w:p>
-    <w:p>
-      <w:r>
-        <w:t>We will use the mbed development platform to compile firmware to run on the NEF52-DK board, which is fully supported in mbed OS 5</w:t>
+      <w:proofErr w:type="spellStart"/>
+      <w:r>
+        <w:t>Mbed</w:t>
+      </w:r>
+      <w:proofErr w:type="spellEnd"/>
+      <w:r>
+        <w:t xml:space="preserve"> development platform</w:t>
+      </w:r>
+    </w:p>
+    <w:p>
+      <w:r>
+        <w:t xml:space="preserve">We will use the </w:t>
+      </w:r>
+      <w:proofErr w:type="spellStart"/>
+      <w:r>
+        <w:t>mbed</w:t>
+      </w:r>
+      <w:proofErr w:type="spellEnd"/>
+      <w:r>
+        <w:t xml:space="preserve"> development platform to compile firmware to run on the NEF52-DK board, which is fully supported in </w:t>
+      </w:r>
+      <w:proofErr w:type="spellStart"/>
+      <w:r>
+        <w:t>mbed</w:t>
+      </w:r>
+      <w:proofErr w:type="spellEnd"/>
+      <w:r>
+        <w:t xml:space="preserve"> OS 5</w:t>
       </w:r>
       <w:r>
         <w:t>.</w:t>
@@ -1691,7 +1930,7 @@
       <w:r>
         <w:t xml:space="preserve"> </w:t>
       </w:r>
-      <w:hyperlink r:id="rId14" w:history="1">
+      <w:hyperlink r:id="rId15" w:history="1">
         <w:r>
           <w:rPr>
             <w:rStyle w:val="Hyperlink"/>
@@ -1713,7 +1952,15 @@
     </w:p>
     <w:p>
       <w:r>
-        <w:t xml:space="preserve">We recommend that you use the mbed online IDE and compiler for your firmware development. </w:t>
+        <w:t xml:space="preserve">We recommend that you use the </w:t>
+      </w:r>
+      <w:proofErr w:type="spellStart"/>
+      <w:r>
+        <w:t>mbed</w:t>
+      </w:r>
+      <w:proofErr w:type="spellEnd"/>
+      <w:r>
+        <w:t xml:space="preserve"> online IDE and compiler for your firmware development. </w:t>
       </w:r>
     </w:p>
     <w:p>
@@ -1727,7 +1974,15 @@
         <w:t>you’ll have access to your own workspace. This will allow you to compile code and download the resulting firmware image to copy to the dev board.</w:t>
       </w:r>
       <w:r>
-        <w:t xml:space="preserve"> There is also an in-built version control system for you to use for your mbed projects.</w:t>
+        <w:t xml:space="preserve"> There is also an in-built version control system for you to use for your </w:t>
+      </w:r>
+      <w:proofErr w:type="spellStart"/>
+      <w:r>
+        <w:t>mbed</w:t>
+      </w:r>
+      <w:proofErr w:type="spellEnd"/>
+      <w:r>
+        <w:t xml:space="preserve"> projects.</w:t>
       </w:r>
     </w:p>
     <w:p>
@@ -1740,11 +1995,19 @@
     </w:p>
     <w:p>
       <w:r>
-        <w:t xml:space="preserve">The OS5 mbed-os-exanple projects are a good starting point for your own firmware. </w:t>
-      </w:r>
-    </w:p>
-    <w:p>
-      <w:hyperlink r:id="rId15" w:history="1">
+        <w:t xml:space="preserve">The OS5 </w:t>
+      </w:r>
+      <w:proofErr w:type="spellStart"/>
+      <w:r>
+        <w:t>mbed-os-exanple</w:t>
+      </w:r>
+      <w:proofErr w:type="spellEnd"/>
+      <w:r>
+        <w:t xml:space="preserve"> projects are a good starting point for your own firmware. </w:t>
+      </w:r>
+    </w:p>
+    <w:p>
+      <w:hyperlink r:id="rId16" w:history="1">
         <w:r>
           <w:rPr>
             <w:rStyle w:val="Hyperlink"/>
@@ -1755,11 +2018,19 @@
     </w:p>
     <w:p>
       <w:r>
-        <w:t>We recommend starting with the blinky example, which flashes LED1 as seen in the first test program above.</w:t>
-      </w:r>
-    </w:p>
-    <w:p>
-      <w:hyperlink r:id="rId16" w:history="1">
+        <w:t xml:space="preserve">We recommend starting with the </w:t>
+      </w:r>
+      <w:proofErr w:type="spellStart"/>
+      <w:r>
+        <w:t>blinky</w:t>
+      </w:r>
+      <w:proofErr w:type="spellEnd"/>
+      <w:r>
+        <w:t xml:space="preserve"> example, which flashes LED1 as seen in the first test program above.</w:t>
+      </w:r>
+    </w:p>
+    <w:p>
+      <w:hyperlink r:id="rId17" w:history="1">
         <w:r>
           <w:rPr>
             <w:rStyle w:val="Hyperlink"/>
@@ -1786,7 +2057,23 @@
         <w:t xml:space="preserve"> </w:t>
       </w:r>
       <w:r>
-        <w:t>button to import the project into your own workspace in the mbed online compiler. Now try to compile and run the blinky example on your board.</w:t>
+        <w:t xml:space="preserve">button to import the project into your own workspace in the </w:t>
+      </w:r>
+      <w:proofErr w:type="spellStart"/>
+      <w:r>
+        <w:t>mbed</w:t>
+      </w:r>
+      <w:proofErr w:type="spellEnd"/>
+      <w:r>
+        <w:t xml:space="preserve"> online compiler. Now try to compile and run the </w:t>
+      </w:r>
+      <w:proofErr w:type="spellStart"/>
+      <w:r>
+        <w:t>blinky</w:t>
+      </w:r>
+      <w:proofErr w:type="spellEnd"/>
+      <w:r>
+        <w:t xml:space="preserve"> example on your board.</w:t>
       </w:r>
     </w:p>
     <w:p>
@@ -1817,7 +2104,15 @@
         </w:rPr>
       </w:pPr>
       <w:r>
-        <w:t xml:space="preserve">There are several mbed libraries for communicating with the MPU-9250, which are available from the online compiler. The </w:t>
+        <w:t xml:space="preserve">There are several </w:t>
+      </w:r>
+      <w:proofErr w:type="spellStart"/>
+      <w:r>
+        <w:t>mbed</w:t>
+      </w:r>
+      <w:proofErr w:type="spellEnd"/>
+      <w:r>
+        <w:t xml:space="preserve"> libraries for communicating with the MPU-9250, which are available from the online compiler. The </w:t>
       </w:r>
       <w:r>
         <w:t>test</w:t>
@@ -1825,7 +2120,7 @@
       <w:r>
         <w:t xml:space="preserve"> firmware uses this one: </w:t>
       </w:r>
-      <w:hyperlink r:id="rId17" w:history="1">
+      <w:hyperlink r:id="rId18" w:history="1">
         <w:r>
           <w:rPr>
             <w:rStyle w:val="Hyperlink"/>
@@ -1868,7 +2163,15 @@
         </w:numPr>
       </w:pPr>
       <w:r>
-        <w:t>Buttons – There are 4 buttons on the mbed board to you can set to perform actions in your firmware</w:t>
+        <w:t xml:space="preserve">Buttons – There are 4 buttons on the </w:t>
+      </w:r>
+      <w:proofErr w:type="spellStart"/>
+      <w:r>
+        <w:t>mbed</w:t>
+      </w:r>
+      <w:proofErr w:type="spellEnd"/>
+      <w:r>
+        <w:t xml:space="preserve"> board to you can set to perform actions in your firmware</w:t>
       </w:r>
     </w:p>
     <w:p>
@@ -1911,13 +2214,31 @@
       <w:pPr>
         <w:pStyle w:val="Heading3"/>
       </w:pPr>
-      <w:r>
-        <w:t>Mbed bugs</w:t>
-      </w:r>
-    </w:p>
-    <w:p>
-      <w:r>
-        <w:t xml:space="preserve">Mbed is not perfect and you may experience compile errors or other bugs. Please share these and any solutions on piazza. Often rolling back the mbed-os library to the previous version using the </w:t>
+      <w:proofErr w:type="spellStart"/>
+      <w:r>
+        <w:t>Mbed</w:t>
+      </w:r>
+      <w:proofErr w:type="spellEnd"/>
+      <w:r>
+        <w:t xml:space="preserve"> bugs</w:t>
+      </w:r>
+    </w:p>
+    <w:p>
+      <w:proofErr w:type="spellStart"/>
+      <w:r>
+        <w:t>Mbed</w:t>
+      </w:r>
+      <w:proofErr w:type="spellEnd"/>
+      <w:r>
+        <w:t xml:space="preserve"> is not perfect and you may experience compile errors or other bugs. Please share these and any solutions on piazza. Often rolling back the </w:t>
+      </w:r>
+      <w:proofErr w:type="spellStart"/>
+      <w:r>
+        <w:t>mbed-os</w:t>
+      </w:r>
+      <w:proofErr w:type="spellEnd"/>
+      <w:r>
+        <w:t xml:space="preserve"> library to the previous version using the </w:t>
       </w:r>
       <w:r>
         <w:rPr>
@@ -2666,7 +2987,7 @@
       </w:pPr>
     </w:pPrDefault>
   </w:docDefaults>
-  <w:latentStyles w:defLockedState="0" w:defUIPriority="99" w:defSemiHidden="0" w:defUnhideWhenUsed="0" w:defQFormat="0" w:count="376">
+  <w:latentStyles w:defLockedState="0" w:defUIPriority="99" w:defSemiHidden="0" w:defUnhideWhenUsed="0" w:defQFormat="0" w:count="375">
     <w:lsdException w:name="Normal" w:uiPriority="0" w:qFormat="1"/>
     <w:lsdException w:name="heading 1" w:uiPriority="9" w:qFormat="1"/>
     <w:lsdException w:name="heading 2" w:semiHidden="1" w:uiPriority="9" w:unhideWhenUsed="1" w:qFormat="1"/>
@@ -3042,7 +3363,6 @@
     <w:lsdException w:name="Smart Hyperlink" w:semiHidden="1" w:unhideWhenUsed="1"/>
     <w:lsdException w:name="Hashtag" w:semiHidden="1" w:unhideWhenUsed="1"/>
     <w:lsdException w:name="Unresolved Mention" w:semiHidden="1" w:unhideWhenUsed="1"/>
-    <w:lsdException w:name="Smart Link" w:semiHidden="1" w:unhideWhenUsed="1"/>
   </w:latentStyles>
   <w:style w:type="paragraph" w:default="1" w:styleId="Normal">
     <w:name w:val="Normal"/>

</xml_diff>